<commit_message>
add change meetrapport tijd
</commit_message>
<xml_diff>
--- a/meetrapporten/working/Meetrapport tijd.docx
+++ b/meetrapporten/working/Meetrapport tijd.docx
@@ -1,6 +1,6 @@
 
 <file path=word/document.xml><?xml version="1.0" encoding="utf-8"?>
-<w:document xmlns:wpc="http://schemas.microsoft.com/office/word/2010/wordprocessingCanvas" xmlns:cx="http://schemas.microsoft.com/office/drawing/2014/chartex" xmlns:cx1="http://schemas.microsoft.com/office/drawing/2015/9/8/chartex" xmlns:cx2="http://schemas.microsoft.com/office/drawing/2015/10/21/chartex" xmlns:cx3="http://schemas.microsoft.com/office/drawing/2016/5/9/chartex" xmlns:cx4="http://schemas.microsoft.com/office/drawing/2016/5/10/chartex" xmlns:cx5="http://schemas.microsoft.com/office/drawing/2016/5/11/chartex" xmlns:mc="http://schemas.openxmlformats.org/markup-compatibility/2006" xmlns:o="urn:schemas-microsoft-com:office:office" xmlns:r="http://schemas.openxmlformats.org/officeDocument/2006/relationships" xmlns:m="http://schemas.openxmlformats.org/officeDocument/2006/math" xmlns:v="urn:schemas-microsoft-com:vml" xmlns:wp14="http://schemas.microsoft.com/office/word/2010/wordprocessingDrawing" xmlns:wp="http://schemas.openxmlformats.org/drawingml/2006/wordprocessingDrawing" xmlns:w10="urn:schemas-microsoft-com:office:word" xmlns:w="http://schemas.openxmlformats.org/wordprocessingml/2006/main" xmlns:w14="http://schemas.microsoft.com/office/word/2010/wordml" xmlns:w15="http://schemas.microsoft.com/office/word/2012/wordml" xmlns:w16se="http://schemas.microsoft.com/office/word/2015/wordml/symex" xmlns:wpg="http://schemas.microsoft.com/office/word/2010/wordprocessingGroup" xmlns:wpi="http://schemas.microsoft.com/office/word/2010/wordprocessingInk" xmlns:wne="http://schemas.microsoft.com/office/word/2006/wordml" xmlns:wps="http://schemas.microsoft.com/office/word/2010/wordprocessingShape" mc:Ignorable="w14 w15 w16se wp14">
+<w:document xmlns:wpc="http://schemas.microsoft.com/office/word/2010/wordprocessingCanvas" xmlns:cx="http://schemas.microsoft.com/office/drawing/2014/chartex" xmlns:cx1="http://schemas.microsoft.com/office/drawing/2015/9/8/chartex" xmlns:cx2="http://schemas.microsoft.com/office/drawing/2015/10/21/chartex" xmlns:cx3="http://schemas.microsoft.com/office/drawing/2016/5/9/chartex" xmlns:cx4="http://schemas.microsoft.com/office/drawing/2016/5/10/chartex" xmlns:cx5="http://schemas.microsoft.com/office/drawing/2016/5/11/chartex" xmlns:cx6="http://schemas.microsoft.com/office/drawing/2016/5/12/chartex" xmlns:cx7="http://schemas.microsoft.com/office/drawing/2016/5/13/chartex" xmlns:cx8="http://schemas.microsoft.com/office/drawing/2016/5/14/chartex" xmlns:mc="http://schemas.openxmlformats.org/markup-compatibility/2006" xmlns:o="urn:schemas-microsoft-com:office:office" xmlns:r="http://schemas.openxmlformats.org/officeDocument/2006/relationships" xmlns:m="http://schemas.openxmlformats.org/officeDocument/2006/math" xmlns:v="urn:schemas-microsoft-com:vml" xmlns:wp14="http://schemas.microsoft.com/office/word/2010/wordprocessingDrawing" xmlns:wp="http://schemas.openxmlformats.org/drawingml/2006/wordprocessingDrawing" xmlns:w10="urn:schemas-microsoft-com:office:word" xmlns:w="http://schemas.openxmlformats.org/wordprocessingml/2006/main" xmlns:w14="http://schemas.microsoft.com/office/word/2010/wordml" xmlns:w15="http://schemas.microsoft.com/office/word/2012/wordml" xmlns:w16se="http://schemas.microsoft.com/office/word/2015/wordml/symex" xmlns:wpg="http://schemas.microsoft.com/office/word/2010/wordprocessingGroup" xmlns:wpi="http://schemas.microsoft.com/office/word/2010/wordprocessingInk" xmlns:wne="http://schemas.microsoft.com/office/word/2006/wordml" xmlns:wps="http://schemas.microsoft.com/office/word/2010/wordprocessingShape" mc:Ignorable="w14 w15 w16se wp14">
   <w:body>
     <w:p>
       <w:pPr>
@@ -44,15 +44,7 @@
         <w:jc w:val="center"/>
       </w:pPr>
       <w:r>
-        <w:t xml:space="preserve">Imageshell en </w:t>
-      </w:r>
-      <w:proofErr w:type="spellStart"/>
-      <w:r>
-        <w:t>grayscaling</w:t>
-      </w:r>
-      <w:proofErr w:type="spellEnd"/>
-      <w:r>
-        <w:t xml:space="preserve"> over tijd .</w:t>
+        <w:t>Imageshell en grayscaling over tijd .</w:t>
       </w:r>
     </w:p>
     <w:p>
@@ -199,53 +191,16 @@
         <w:t>de metingen is om te onderzoeken wat het gebruik van een ander algoritme</w:t>
       </w:r>
       <w:r>
-        <w:t xml:space="preserve"> voor RGB naar </w:t>
+        <w:t xml:space="preserve"> voor RGB naar grayscale</w:t>
       </w:r>
-      <w:proofErr w:type="spellStart"/>
-      <w:r>
-        <w:t>grayscale</w:t>
-      </w:r>
-      <w:proofErr w:type="spellEnd"/>
       <w:r>
         <w:t xml:space="preserve"> voor een effect heeft op de snelheid van het programma. Voor de algoritme zullen </w:t>
       </w:r>
       <w:r>
-        <w:t xml:space="preserve">we single </w:t>
-      </w:r>
-      <w:proofErr w:type="spellStart"/>
-      <w:r>
-        <w:t>color</w:t>
-      </w:r>
-      <w:proofErr w:type="spellEnd"/>
-      <w:r>
-        <w:t xml:space="preserve"> (enkele </w:t>
-      </w:r>
-      <w:proofErr w:type="spellStart"/>
-      <w:r>
-        <w:t>co</w:t>
+        <w:t>we single color (enkele co</w:t>
       </w:r>
       <w:r>
-        <w:t>lor</w:t>
-      </w:r>
-      <w:proofErr w:type="spellEnd"/>
-      <w:r>
-        <w:t xml:space="preserve">), </w:t>
-      </w:r>
-      <w:proofErr w:type="spellStart"/>
-      <w:r>
-        <w:t>average</w:t>
-      </w:r>
-      <w:proofErr w:type="spellEnd"/>
-      <w:r>
-        <w:t xml:space="preserve">(gemiddelde van alle kleuren) en </w:t>
-      </w:r>
-      <w:proofErr w:type="spellStart"/>
-      <w:r>
-        <w:t>luminosity</w:t>
-      </w:r>
-      <w:proofErr w:type="spellEnd"/>
-      <w:r>
-        <w:t>(verschillende verdelingen van rood, groen en blauw</w:t>
+        <w:t>lor), average(gemiddelde van alle kleuren) en luminosity(verschillende verdelingen van rood, groen en blauw</w:t>
       </w:r>
       <w:r>
         <w:t xml:space="preserve">).gebruiken. </w:t>
@@ -286,26 +241,10 @@
         <w:t xml:space="preserve">In </w:t>
       </w:r>
       <w:r>
-        <w:t xml:space="preserve">het onderzoek is de verwachting dat single </w:t>
-      </w:r>
-      <w:proofErr w:type="spellStart"/>
-      <w:r>
-        <w:t>color</w:t>
-      </w:r>
-      <w:proofErr w:type="spellEnd"/>
-      <w:r>
-        <w:t xml:space="preserve"> het snelst zou zijn aangezien </w:t>
+        <w:t xml:space="preserve">het onderzoek is de verwachting dat single color het snelst zou zijn aangezien </w:t>
       </w:r>
       <w:r>
-        <w:t xml:space="preserve">single </w:t>
-      </w:r>
-      <w:proofErr w:type="spellStart"/>
-      <w:r>
-        <w:t>color</w:t>
-      </w:r>
-      <w:proofErr w:type="spellEnd"/>
-      <w:r>
-        <w:t xml:space="preserve"> de minste </w:t>
+        <w:t xml:space="preserve">single color de minste </w:t>
       </w:r>
       <w:r>
         <w:t>be</w:t>
@@ -329,30 +268,41 @@
     </w:p>
     <w:p>
       <w:r>
-        <w:t>Voor de metingen hebben we elke combinatie. 10 maal getest om een correct resultaat te kri</w:t>
+        <w:t>Voor het maken van de meeting is het als eerst belangrijk om zo min mogelijk achtergrond processen te hebben runnen voor ee</w:t>
       </w:r>
       <w:r>
-        <w:t>jgen</w:t>
+        <w:t xml:space="preserve">n zo correct mogelijk resultaat. Voor de testen moet als eerst in de main.cpp in de bool </w:t>
       </w:r>
       <w:r>
-        <w:t>.</w:t>
+        <w:t xml:space="preserve"> execute</w:t>
       </w:r>
       <w:r>
-        <w:t xml:space="preserve"> Doormiddel van het gebruik van ode die de tijd van een programma kan meten afkomstig van de </w:t>
+        <w:t>Steps(DLLExecution * executor) function executePreProcessingStep1 op true</w:t>
       </w:r>
-      <w:proofErr w:type="spellStart"/>
       <w:r>
-        <w:t>masterbranch</w:t>
+        <w:t xml:space="preserve">  voor de student implementatie en voor de default op false.</w:t>
       </w:r>
-      <w:proofErr w:type="spellEnd"/>
       <w:r>
-        <w:t xml:space="preserve"> van de gebruikte software. </w:t>
+        <w:t xml:space="preserve"> V</w:t>
+      </w:r>
+      <w:r>
+        <w:t xml:space="preserve">oor de verschillende algoritme </w:t>
+      </w:r>
+      <w:r>
+        <w:t>moet er in de StudentPreProccesing.cpp worden geswitched doormiddel van het commit en uncommit van de verschilldende algoritme. Voor het testen van de tijd hoeft alleen de external dll te runnen als .exe het resultaat wordt weergegeven in de terminal. Na elke meting is het belangrijk om de external dll solution te cleanen voor  meest accurate resultaten</w:t>
+      </w:r>
+    </w:p>
+    <w:p/>
+    <w:p>
+      <w:r>
+        <w:t>De schatting voor het doen van de testen is gemidd</w:t>
+      </w:r>
+      <w:r>
+        <w:t>eld 2 uur qua testen.</w:t>
       </w:r>
       <w:bookmarkStart w:id="0" w:name="_GoBack"/>
       <w:bookmarkEnd w:id="0"/>
     </w:p>
-    <w:p/>
-    <w:p/>
     <w:p>
       <w:pPr>
         <w:pStyle w:val="Kop1"/>
@@ -700,111 +650,57 @@
                 <w:color w:val="000000"/>
                 <w:lang w:eastAsia="nl-NL"/>
               </w:rPr>
-              <w:t xml:space="preserve">single </w:t>
-            </w:r>
-            <w:proofErr w:type="spellStart"/>
-            <w:r>
-              <w:rPr>
-                <w:rFonts w:ascii="Calibri" w:eastAsia="Times New Roman" w:hAnsi="Calibri" w:cs="Calibri"/>
-                <w:color w:val="000000"/>
-                <w:lang w:eastAsia="nl-NL"/>
-              </w:rPr>
-              <w:t>color</w:t>
-            </w:r>
-            <w:proofErr w:type="spellEnd"/>
-            <w:r>
-              <w:rPr>
-                <w:rFonts w:ascii="Calibri" w:eastAsia="Times New Roman" w:hAnsi="Calibri" w:cs="Calibri"/>
-                <w:color w:val="000000"/>
-                <w:lang w:eastAsia="nl-NL"/>
-              </w:rPr>
-              <w:t xml:space="preserve"> red </w:t>
-            </w:r>
-          </w:p>
-        </w:tc>
-        <w:tc>
-          <w:tcPr>
-            <w:tcW w:w="1164" w:type="dxa"/>
-            <w:noWrap/>
-            <w:hideMark/>
-          </w:tcPr>
-          <w:p>
-            <w:pPr>
-              <w:cnfStyle w:val="000000100000" w:firstRow="0" w:lastRow="0" w:firstColumn="0" w:lastColumn="0" w:oddVBand="0" w:evenVBand="0" w:oddHBand="1" w:evenHBand="0" w:firstRowFirstColumn="0" w:firstRowLastColumn="0" w:lastRowFirstColumn="0" w:lastRowLastColumn="0"/>
-              <w:rPr>
-                <w:rFonts w:ascii="Calibri" w:eastAsia="Times New Roman" w:hAnsi="Calibri" w:cs="Calibri"/>
-                <w:color w:val="000000"/>
-                <w:lang w:eastAsia="nl-NL"/>
-              </w:rPr>
-            </w:pPr>
-            <w:r>
-              <w:rPr>
-                <w:rFonts w:ascii="Calibri" w:eastAsia="Times New Roman" w:hAnsi="Calibri" w:cs="Calibri"/>
-                <w:color w:val="000000"/>
-                <w:lang w:eastAsia="nl-NL"/>
-              </w:rPr>
-              <w:t xml:space="preserve">single </w:t>
-            </w:r>
-            <w:proofErr w:type="spellStart"/>
-            <w:r>
-              <w:rPr>
-                <w:rFonts w:ascii="Calibri" w:eastAsia="Times New Roman" w:hAnsi="Calibri" w:cs="Calibri"/>
-                <w:color w:val="000000"/>
-                <w:lang w:eastAsia="nl-NL"/>
-              </w:rPr>
-              <w:t>color</w:t>
-            </w:r>
-            <w:proofErr w:type="spellEnd"/>
-            <w:r>
-              <w:rPr>
-                <w:rFonts w:ascii="Calibri" w:eastAsia="Times New Roman" w:hAnsi="Calibri" w:cs="Calibri"/>
-                <w:color w:val="000000"/>
-                <w:lang w:eastAsia="nl-NL"/>
-              </w:rPr>
-              <w:t xml:space="preserve"> blue </w:t>
-            </w:r>
-          </w:p>
-        </w:tc>
-        <w:tc>
-          <w:tcPr>
-            <w:tcW w:w="1164" w:type="dxa"/>
-            <w:noWrap/>
-            <w:hideMark/>
-          </w:tcPr>
-          <w:p>
-            <w:pPr>
-              <w:cnfStyle w:val="000000100000" w:firstRow="0" w:lastRow="0" w:firstColumn="0" w:lastColumn="0" w:oddVBand="0" w:evenVBand="0" w:oddHBand="1" w:evenHBand="0" w:firstRowFirstColumn="0" w:firstRowLastColumn="0" w:lastRowFirstColumn="0" w:lastRowLastColumn="0"/>
-              <w:rPr>
-                <w:rFonts w:ascii="Calibri" w:eastAsia="Times New Roman" w:hAnsi="Calibri" w:cs="Calibri"/>
-                <w:color w:val="000000"/>
-                <w:lang w:eastAsia="nl-NL"/>
-              </w:rPr>
-            </w:pPr>
-            <w:r>
-              <w:rPr>
-                <w:rFonts w:ascii="Calibri" w:eastAsia="Times New Roman" w:hAnsi="Calibri" w:cs="Calibri"/>
-                <w:color w:val="000000"/>
-                <w:lang w:eastAsia="nl-NL"/>
-              </w:rPr>
-              <w:t xml:space="preserve">single </w:t>
-            </w:r>
-            <w:proofErr w:type="spellStart"/>
-            <w:r>
-              <w:rPr>
-                <w:rFonts w:ascii="Calibri" w:eastAsia="Times New Roman" w:hAnsi="Calibri" w:cs="Calibri"/>
-                <w:color w:val="000000"/>
-                <w:lang w:eastAsia="nl-NL"/>
-              </w:rPr>
-              <w:t>color</w:t>
-            </w:r>
-            <w:proofErr w:type="spellEnd"/>
-            <w:r>
-              <w:rPr>
-                <w:rFonts w:ascii="Calibri" w:eastAsia="Times New Roman" w:hAnsi="Calibri" w:cs="Calibri"/>
-                <w:color w:val="000000"/>
-                <w:lang w:eastAsia="nl-NL"/>
-              </w:rPr>
-              <w:t xml:space="preserve"> green</w:t>
+              <w:t xml:space="preserve">single color red </w:t>
+            </w:r>
+          </w:p>
+        </w:tc>
+        <w:tc>
+          <w:tcPr>
+            <w:tcW w:w="1164" w:type="dxa"/>
+            <w:noWrap/>
+            <w:hideMark/>
+          </w:tcPr>
+          <w:p>
+            <w:pPr>
+              <w:cnfStyle w:val="000000100000" w:firstRow="0" w:lastRow="0" w:firstColumn="0" w:lastColumn="0" w:oddVBand="0" w:evenVBand="0" w:oddHBand="1" w:evenHBand="0" w:firstRowFirstColumn="0" w:firstRowLastColumn="0" w:lastRowFirstColumn="0" w:lastRowLastColumn="0"/>
+              <w:rPr>
+                <w:rFonts w:ascii="Calibri" w:eastAsia="Times New Roman" w:hAnsi="Calibri" w:cs="Calibri"/>
+                <w:color w:val="000000"/>
+                <w:lang w:eastAsia="nl-NL"/>
+              </w:rPr>
+            </w:pPr>
+            <w:r>
+              <w:rPr>
+                <w:rFonts w:ascii="Calibri" w:eastAsia="Times New Roman" w:hAnsi="Calibri" w:cs="Calibri"/>
+                <w:color w:val="000000"/>
+                <w:lang w:eastAsia="nl-NL"/>
+              </w:rPr>
+              <w:t xml:space="preserve">single color blue </w:t>
+            </w:r>
+          </w:p>
+        </w:tc>
+        <w:tc>
+          <w:tcPr>
+            <w:tcW w:w="1164" w:type="dxa"/>
+            <w:noWrap/>
+            <w:hideMark/>
+          </w:tcPr>
+          <w:p>
+            <w:pPr>
+              <w:cnfStyle w:val="000000100000" w:firstRow="0" w:lastRow="0" w:firstColumn="0" w:lastColumn="0" w:oddVBand="0" w:evenVBand="0" w:oddHBand="1" w:evenHBand="0" w:firstRowFirstColumn="0" w:firstRowLastColumn="0" w:lastRowFirstColumn="0" w:lastRowLastColumn="0"/>
+              <w:rPr>
+                <w:rFonts w:ascii="Calibri" w:eastAsia="Times New Roman" w:hAnsi="Calibri" w:cs="Calibri"/>
+                <w:color w:val="000000"/>
+                <w:lang w:eastAsia="nl-NL"/>
+              </w:rPr>
+            </w:pPr>
+            <w:r>
+              <w:rPr>
+                <w:rFonts w:ascii="Calibri" w:eastAsia="Times New Roman" w:hAnsi="Calibri" w:cs="Calibri"/>
+                <w:color w:val="000000"/>
+                <w:lang w:eastAsia="nl-NL"/>
+              </w:rPr>
+              <w:t>single color green</w:t>
             </w:r>
           </w:p>
         </w:tc>
@@ -848,7 +744,6 @@
                 <w:lang w:eastAsia="nl-NL"/>
               </w:rPr>
             </w:pPr>
-            <w:proofErr w:type="spellStart"/>
             <w:r>
               <w:rPr>
                 <w:rFonts w:ascii="Calibri" w:eastAsia="Times New Roman" w:hAnsi="Calibri" w:cs="Calibri"/>
@@ -857,7 +752,6 @@
               </w:rPr>
               <w:t>luminosity</w:t>
             </w:r>
-            <w:proofErr w:type="spellEnd"/>
           </w:p>
         </w:tc>
       </w:tr>
@@ -886,6 +780,7 @@
                 <w:color w:val="000000"/>
                 <w:lang w:eastAsia="nl-NL"/>
               </w:rPr>
+              <w:lastRenderedPageBreak/>
               <w:t>value</w:t>
             </w:r>
           </w:p>
@@ -2192,7 +2087,6 @@
                 <w:color w:val="000000"/>
                 <w:lang w:eastAsia="nl-NL"/>
               </w:rPr>
-              <w:lastRenderedPageBreak/>
               <w:t>value</w:t>
             </w:r>
           </w:p>
@@ -3135,15 +3029,7 @@
     <w:p/>
     <w:p>
       <w:r>
-        <w:t xml:space="preserve">Uit de verwerking van de gegevens is te halen dat het single </w:t>
-      </w:r>
-      <w:proofErr w:type="spellStart"/>
-      <w:r>
-        <w:t>color</w:t>
-      </w:r>
-      <w:proofErr w:type="spellEnd"/>
-      <w:r>
-        <w:t xml:space="preserve"> algoritme zoals verwacht het snelst is in het geval van het gebruik van de blauw waarde van RGB. </w:t>
+        <w:t xml:space="preserve">Uit de verwerking van de gegevens is te halen dat het single color algoritme zoals verwacht het snelst is in het geval van het gebruik van de blauw waarde van RGB. </w:t>
       </w:r>
     </w:p>
     <w:p/>
@@ -3158,15 +3044,7 @@
     <w:p/>
     <w:p>
       <w:r>
-        <w:t xml:space="preserve">Zoals uit het onderzoek blijkt is single </w:t>
-      </w:r>
-      <w:proofErr w:type="spellStart"/>
-      <w:r>
-        <w:t>color</w:t>
-      </w:r>
-      <w:proofErr w:type="spellEnd"/>
-      <w:r>
-        <w:t xml:space="preserve"> het snelst en dat is zoals de hypothese zegt te verwachten door de minimale berekeningen die er voor nodig zijn. Er moet wel rekening gehouden worden dat bij de metingen er achtergrond processen hebben kunnen innerveren met correcte metingen. dit kan effect hebben gehad op de resultaten.</w:t>
+        <w:t>Zoals uit het onderzoek blijkt is single color het snelst en dat is zoals de hypothese zegt te verwachten door de minimale berekeningen die er voor nodig zijn. Er moet wel rekening gehouden worden dat bij de metingen er achtergrond processen hebben kunnen innerveren met correcte metingen. dit kan effect hebben gehad op de resultaten.</w:t>
       </w:r>
     </w:p>
     <w:sectPr>
@@ -3818,6 +3696,15 @@
       </w:tcPr>
     </w:tblStylePr>
   </w:style>
+  <w:style w:type="paragraph" w:styleId="Geenafstand">
+    <w:name w:val="No Spacing"/>
+    <w:uiPriority w:val="1"/>
+    <w:qFormat/>
+    <w:rsid w:val="00C63904"/>
+    <w:pPr>
+      <w:spacing w:after="0" w:line="240" w:lineRule="auto"/>
+    </w:pPr>
+  </w:style>
 </w:styles>
 </file>
 
@@ -4121,7 +4008,7 @@
 </file>
 
 <file path=customXml/itemProps1.xml><?xml version="1.0" encoding="utf-8"?>
-<ds:datastoreItem xmlns:ds="http://schemas.openxmlformats.org/officeDocument/2006/customXml" ds:itemID="{B48B3CD7-FF59-45BF-BA5E-E9F651115248}">
+<ds:datastoreItem xmlns:ds="http://schemas.openxmlformats.org/officeDocument/2006/customXml" ds:itemID="{9FF46C09-DB96-45E0-B39C-F4110C92E624}">
   <ds:schemaRefs>
     <ds:schemaRef ds:uri="http://schemas.openxmlformats.org/officeDocument/2006/bibliography"/>
   </ds:schemaRefs>

</xml_diff>